<commit_message>
Adds some comments on Manolis' use cases
</commit_message>
<xml_diff>
--- a/MG_useCases.docx
+++ b/MG_useCases.docx
@@ -84,7 +84,21 @@
         <w:rPr>
           <w:lang w:val="el-GR"/>
         </w:rPr>
-        <w:t>Ο χρήστης προσκομίζει τα πιστοποιητικά μέσω ψηφιακών αρχείων</w:t>
+        <w:t xml:space="preserve">Ο χρήστης </w:t>
+      </w:r>
+      <w:commentRangeStart w:id="0"/>
+      <w:r>
+        <w:rPr>
+          <w:lang w:val="el-GR"/>
+        </w:rPr>
+        <w:t>προσκομίζει τα πιστοποιητικά μέσω ψηφιακών αρχείων</w:t>
+      </w:r>
+      <w:commentRangeEnd w:id="0"/>
+      <w:r>
+        <w:rPr>
+          <w:rStyle w:val="a4"/>
+        </w:rPr>
+        <w:commentReference w:id="0"/>
       </w:r>
       <w:r>
         <w:rPr>
@@ -116,11 +130,19 @@
         </w:rPr>
         <w:t xml:space="preserve">που </w:t>
       </w:r>
+      <w:commentRangeStart w:id="1"/>
       <w:r>
         <w:rPr>
           <w:lang w:val="el-GR"/>
         </w:rPr>
         <w:t>απαιτείται</w:t>
+      </w:r>
+      <w:commentRangeEnd w:id="1"/>
+      <w:r>
+        <w:rPr>
+          <w:rStyle w:val="a4"/>
+        </w:rPr>
+        <w:commentReference w:id="1"/>
       </w:r>
       <w:r>
         <w:rPr>
@@ -144,7 +166,27 @@
         <w:rPr>
           <w:lang w:val="el-GR"/>
         </w:rPr>
-        <w:t xml:space="preserve">Το σύστημα προωθεί τα αρχεία του χρήστη σε ένα </w:t>
+        <w:t xml:space="preserve">Το σύστημα προωθεί </w:t>
+      </w:r>
+      <w:commentRangeStart w:id="2"/>
+      <w:r>
+        <w:rPr>
+          <w:lang w:val="el-GR"/>
+        </w:rPr>
+        <w:t xml:space="preserve">τα αρχεία </w:t>
+      </w:r>
+      <w:commentRangeEnd w:id="2"/>
+      <w:r>
+        <w:rPr>
+          <w:rStyle w:val="a4"/>
+        </w:rPr>
+        <w:commentReference w:id="2"/>
+      </w:r>
+      <w:r>
+        <w:rPr>
+          <w:lang w:val="el-GR"/>
+        </w:rPr>
+        <w:t xml:space="preserve">του χρήστη σε ένα </w:t>
       </w:r>
       <w:r>
         <w:t>admin</w:t>
@@ -270,7 +312,27 @@
         <w:rPr>
           <w:lang w:val="el-GR"/>
         </w:rPr>
-        <w:t>Το σύστημα στέλνει ειδοποίηση στον χρήστη για να τον ενημερώσει πως η διαδικασία πιστοποίησης ολοκληρώθηκε ανεπιτυχώς.</w:t>
+        <w:t xml:space="preserve">Το σύστημα στέλνει </w:t>
+      </w:r>
+      <w:commentRangeStart w:id="3"/>
+      <w:r>
+        <w:rPr>
+          <w:lang w:val="el-GR"/>
+        </w:rPr>
+        <w:t xml:space="preserve">ειδοποίηση </w:t>
+      </w:r>
+      <w:commentRangeEnd w:id="3"/>
+      <w:r>
+        <w:rPr>
+          <w:rStyle w:val="a4"/>
+        </w:rPr>
+        <w:commentReference w:id="3"/>
+      </w:r>
+      <w:r>
+        <w:rPr>
+          <w:lang w:val="el-GR"/>
+        </w:rPr>
+        <w:t>στον χρήστη για να τον ενημερώσει πως η διαδικασία πιστοποίησης ολοκληρώθηκε ανεπιτυχώς.</w:t>
       </w:r>
     </w:p>
     <w:p>
@@ -320,7 +382,14 @@
         <w:rPr>
           <w:lang w:val="el-GR"/>
         </w:rPr>
-        <w:t xml:space="preserve"> διαπιστώνει ότι τα πιστοποιητικά που έχει αποστείλει ο χρήστης δεν είναι έγκυρα και ακυρώνει τη διαδικασία </w:t>
+        <w:t xml:space="preserve"> διαπιστώνει ότι τα πιστοποιητικά που έχει αποστείλει ο χρήστης δεν είναι έγκυρα και </w:t>
+      </w:r>
+      <w:commentRangeStart w:id="4"/>
+      <w:r>
+        <w:rPr>
+          <w:lang w:val="el-GR"/>
+        </w:rPr>
+        <w:t xml:space="preserve">ακυρώνει τη διαδικασία </w:t>
       </w:r>
       <w:r>
         <w:rPr>
@@ -334,6 +403,13 @@
         </w:rPr>
         <w:t>τοποίησης.</w:t>
       </w:r>
+      <w:commentRangeEnd w:id="4"/>
+      <w:r>
+        <w:rPr>
+          <w:rStyle w:val="a4"/>
+        </w:rPr>
+        <w:commentReference w:id="4"/>
+      </w:r>
     </w:p>
     <w:p>
       <w:pPr>
@@ -353,61 +429,51 @@
           <w:lang w:val="el-GR"/>
         </w:rPr>
         <w:tab/>
-      </w:r>
-      <w:r>
-        <w:rPr>
-          <w:lang w:val="el-GR"/>
-        </w:rPr>
-        <w:t>Το σύστημα στέλνει ειδοποίηση στον χρήστη για να τον ενημερώσει</w:t>
-      </w:r>
-      <w:r>
-        <w:rPr>
-          <w:lang w:val="el-GR"/>
-        </w:rPr>
-        <w:t xml:space="preserve"> πως η διαδικασία πιστοποίησης ολοκληρώθηκε ανεπιτυχώς.</w:t>
-      </w:r>
-    </w:p>
-    <w:p>
-      <w:pPr>
-        <w:rPr>
-          <w:lang w:val="el-GR"/>
-        </w:rPr>
-      </w:pPr>
-    </w:p>
-    <w:p>
-      <w:pPr>
-        <w:rPr>
-          <w:lang w:val="el-GR"/>
-        </w:rPr>
-      </w:pPr>
-    </w:p>
-    <w:p>
-      <w:pPr>
-        <w:rPr>
-          <w:lang w:val="el-GR"/>
-        </w:rPr>
-      </w:pPr>
-    </w:p>
-    <w:p>
-      <w:pPr>
-        <w:rPr>
-          <w:lang w:val="el-GR"/>
-        </w:rPr>
-      </w:pPr>
-    </w:p>
-    <w:p>
-      <w:pPr>
-        <w:rPr>
-          <w:lang w:val="el-GR"/>
-        </w:rPr>
-      </w:pPr>
-    </w:p>
-    <w:p>
-      <w:pPr>
-        <w:rPr>
-          <w:lang w:val="el-GR"/>
-        </w:rPr>
-      </w:pPr>
+        <w:t>Το σύστημα στέλνει ειδοποίηση στον χρήστη για να τον ενημερώσει πως η διαδικασία πιστοποίησης ολοκληρώθηκε ανεπιτυχώς.</w:t>
+      </w:r>
+    </w:p>
+    <w:p>
+      <w:pPr>
+        <w:rPr>
+          <w:lang w:val="el-GR"/>
+        </w:rPr>
+      </w:pPr>
+    </w:p>
+    <w:p>
+      <w:pPr>
+        <w:rPr>
+          <w:lang w:val="el-GR"/>
+        </w:rPr>
+      </w:pPr>
+    </w:p>
+    <w:p>
+      <w:pPr>
+        <w:rPr>
+          <w:lang w:val="el-GR"/>
+        </w:rPr>
+      </w:pPr>
+    </w:p>
+    <w:p>
+      <w:pPr>
+        <w:rPr>
+          <w:lang w:val="el-GR"/>
+        </w:rPr>
+      </w:pPr>
+    </w:p>
+    <w:p>
+      <w:pPr>
+        <w:rPr>
+          <w:lang w:val="el-GR"/>
+        </w:rPr>
+      </w:pPr>
+    </w:p>
+    <w:p>
+      <w:pPr>
+        <w:rPr>
+          <w:lang w:val="el-GR"/>
+        </w:rPr>
+      </w:pPr>
+      <w:commentRangeStart w:id="5"/>
       <w:r>
         <w:rPr>
           <w:lang w:val="el-GR"/>
@@ -419,6 +485,13 @@
           <w:lang w:val="el-GR"/>
         </w:rPr>
         <w:t>«Αποδοχή/απόρριψη πιστοποιητικών γυμναστή»</w:t>
+      </w:r>
+      <w:commentRangeEnd w:id="5"/>
+      <w:r>
+        <w:rPr>
+          <w:rStyle w:val="a4"/>
+        </w:rPr>
+        <w:commentReference w:id="5"/>
       </w:r>
     </w:p>
     <w:p>
@@ -547,7 +620,21 @@
         <w:rPr>
           <w:lang w:val="el-GR"/>
         </w:rPr>
-        <w:t xml:space="preserve"> και κάτω από το κάθε αρχείο ένα πλήκτρο προβολής</w:t>
+        <w:t xml:space="preserve"> </w:t>
+      </w:r>
+      <w:commentRangeStart w:id="6"/>
+      <w:r>
+        <w:rPr>
+          <w:lang w:val="el-GR"/>
+        </w:rPr>
+        <w:t>και κάτω από το κάθε αρχείο ένα πλήκτρο προβολής</w:t>
+      </w:r>
+      <w:commentRangeEnd w:id="6"/>
+      <w:r>
+        <w:rPr>
+          <w:rStyle w:val="a4"/>
+        </w:rPr>
+        <w:commentReference w:id="6"/>
       </w:r>
       <w:r>
         <w:rPr>
@@ -567,6 +654,7 @@
           <w:lang w:val="el-GR"/>
         </w:rPr>
       </w:pPr>
+      <w:commentRangeStart w:id="7"/>
       <w:r>
         <w:rPr>
           <w:lang w:val="el-GR"/>
@@ -663,6 +751,13 @@
         </w:rPr>
         <w:t>πατάει το πλήκτρο ολοκλήρωσης της διαδικασίας προβολής.</w:t>
       </w:r>
+      <w:commentRangeEnd w:id="7"/>
+      <w:r>
+        <w:rPr>
+          <w:rStyle w:val="a4"/>
+        </w:rPr>
+        <w:commentReference w:id="7"/>
+      </w:r>
     </w:p>
     <w:p>
       <w:pPr>
@@ -675,6 +770,7 @@
           <w:lang w:val="el-GR"/>
         </w:rPr>
       </w:pPr>
+      <w:commentRangeStart w:id="8"/>
       <w:r>
         <w:rPr>
           <w:lang w:val="el-GR"/>
@@ -704,6 +800,13 @@
           <w:lang w:val="el-GR"/>
         </w:rPr>
         <w:t>.</w:t>
+      </w:r>
+      <w:commentRangeEnd w:id="8"/>
+      <w:r>
+        <w:rPr>
+          <w:rStyle w:val="a4"/>
+        </w:rPr>
+        <w:commentReference w:id="8"/>
       </w:r>
     </w:p>
     <w:p>
@@ -717,6 +820,7 @@
           <w:lang w:val="el-GR"/>
         </w:rPr>
       </w:pPr>
+      <w:commentRangeStart w:id="9"/>
       <w:r>
         <w:rPr>
           <w:lang w:val="el-GR"/>
@@ -737,6 +841,13 @@
           <w:lang w:val="el-GR"/>
         </w:rPr>
         <w:t>επιλέγει να αποδεχτεί τα πιστοποιητικά αν πληρούν όλα τα κριτήρια.</w:t>
+      </w:r>
+      <w:commentRangeEnd w:id="9"/>
+      <w:r>
+        <w:rPr>
+          <w:rStyle w:val="a4"/>
+        </w:rPr>
+        <w:commentReference w:id="9"/>
       </w:r>
     </w:p>
     <w:p>
@@ -790,6 +901,7 @@
         </w:rPr>
         <w:tab/>
       </w:r>
+      <w:commentRangeStart w:id="10"/>
       <w:r>
         <w:rPr>
           <w:lang w:val="el-GR"/>
@@ -809,37 +921,14 @@
         <w:rPr>
           <w:lang w:val="el-GR"/>
         </w:rPr>
-        <w:t>επιλέγει να απο</w:t>
-      </w:r>
-      <w:r>
-        <w:rPr>
-          <w:lang w:val="el-GR"/>
-        </w:rPr>
-        <w:t>ρρίψει</w:t>
-      </w:r>
-      <w:r>
-        <w:rPr>
-          <w:lang w:val="el-GR"/>
-        </w:rPr>
-        <w:t xml:space="preserve"> τα πιστοποιητικά αν </w:t>
-      </w:r>
-      <w:r>
-        <w:rPr>
-          <w:lang w:val="el-GR"/>
-        </w:rPr>
-        <w:t xml:space="preserve">δεν </w:t>
-      </w:r>
-      <w:r>
-        <w:rPr>
-          <w:lang w:val="el-GR"/>
-        </w:rPr>
-        <w:t>πληρούν όλα τα κριτήρια</w:t>
-      </w:r>
-      <w:r>
-        <w:rPr>
-          <w:lang w:val="el-GR"/>
-        </w:rPr>
-        <w:t>.</w:t>
+        <w:t>επιλέγει να απορρίψει τα πιστοποιητικά αν δεν πληρούν όλα τα κριτήρια.</w:t>
+      </w:r>
+      <w:commentRangeEnd w:id="10"/>
+      <w:r>
+        <w:rPr>
+          <w:rStyle w:val="a4"/>
+        </w:rPr>
+        <w:commentReference w:id="10"/>
       </w:r>
     </w:p>
     <w:p>
@@ -849,6 +938,7 @@
           <w:lang w:val="el-GR"/>
         </w:rPr>
       </w:pPr>
+      <w:commentRangeStart w:id="11"/>
       <w:r>
         <w:rPr>
           <w:lang w:val="el-GR"/>
@@ -973,6 +1063,13 @@
         </w:rPr>
         <w:t>.</w:t>
       </w:r>
+      <w:commentRangeEnd w:id="11"/>
+      <w:r>
+        <w:rPr>
+          <w:rStyle w:val="a4"/>
+        </w:rPr>
+        <w:commentReference w:id="11"/>
+      </w:r>
     </w:p>
     <w:p>
       <w:pPr>
@@ -992,6 +1089,12 @@
           <w:lang w:val="el-GR"/>
         </w:rPr>
         <w:tab/>
+      </w:r>
+      <w:commentRangeStart w:id="12"/>
+      <w:r>
+        <w:rPr>
+          <w:lang w:val="el-GR"/>
+        </w:rPr>
         <w:t xml:space="preserve">Το σύστημα αποθηκεύει το κείμενο του </w:t>
       </w:r>
       <w:r>
@@ -1002,6 +1105,13 @@
           <w:lang w:val="el-GR"/>
         </w:rPr>
         <w:t>.</w:t>
+      </w:r>
+      <w:commentRangeEnd w:id="12"/>
+      <w:r>
+        <w:rPr>
+          <w:rStyle w:val="a4"/>
+        </w:rPr>
+        <w:commentReference w:id="12"/>
       </w:r>
     </w:p>
     <w:sectPr>
@@ -1012,6 +1122,599 @@
     </w:sectPr>
   </w:body>
 </w:document>
+</file>
+
+<file path=word/comments.xml><?xml version="1.0" encoding="utf-8"?>
+<w:comments xmlns:wpc="http://schemas.microsoft.com/office/word/2010/wordprocessingCanvas" xmlns:cx="http://schemas.microsoft.com/office/drawing/2014/chartex" xmlns:cx1="http://schemas.microsoft.com/office/drawing/2015/9/8/chartex" xmlns:cx2="http://schemas.microsoft.com/office/drawing/2015/10/21/chartex" xmlns:cx3="http://schemas.microsoft.com/office/drawing/2016/5/9/chartex" xmlns:cx4="http://schemas.microsoft.com/office/drawing/2016/5/10/chartex" xmlns:cx5="http://schemas.microsoft.com/office/drawing/2016/5/11/chartex" xmlns:cx6="http://schemas.microsoft.com/office/drawing/2016/5/12/chartex" xmlns:cx7="http://schemas.microsoft.com/office/drawing/2016/5/13/chartex" xmlns:cx8="http://schemas.microsoft.com/office/drawing/2016/5/14/chartex" xmlns:mc="http://schemas.openxmlformats.org/markup-compatibility/2006" xmlns:aink="http://schemas.microsoft.com/office/drawing/2016/ink" xmlns:am3d="http://schemas.microsoft.com/office/drawing/2017/model3d" xmlns:o="urn:schemas-microsoft-com:office:office" xmlns:r="http://schemas.openxmlformats.org/officeDocument/2006/relationships" xmlns:m="http://schemas.openxmlformats.org/officeDocument/2006/math" xmlns:v="urn:schemas-microsoft-com:vml" xmlns:wp14="http://schemas.microsoft.com/office/word/2010/wordprocessingDrawing" xmlns:wp="http://schemas.openxmlformats.org/drawingml/2006/wordprocessingDrawing" xmlns:w10="urn:schemas-microsoft-com:office:word" xmlns:w="http://schemas.openxmlformats.org/wordprocessingml/2006/main" xmlns:w14="http://schemas.microsoft.com/office/word/2010/wordml" xmlns:w15="http://schemas.microsoft.com/office/word/2012/wordml" xmlns:w16cex="http://schemas.microsoft.com/office/word/2018/wordml/cex" xmlns:w16cid="http://schemas.microsoft.com/office/word/2016/wordml/cid" xmlns:w16="http://schemas.microsoft.com/office/word/2018/wordml" xmlns:w16sdtdh="http://schemas.microsoft.com/office/word/2020/wordml/sdtdatahash" xmlns:w16se="http://schemas.microsoft.com/office/word/2015/wordml/symex" xmlns:wpg="http://schemas.microsoft.com/office/word/2010/wordprocessingGroup" xmlns:wpi="http://schemas.microsoft.com/office/word/2010/wordprocessingInk" xmlns:wne="http://schemas.microsoft.com/office/word/2006/wordml" xmlns:wps="http://schemas.microsoft.com/office/word/2010/wordprocessingShape" mc:Ignorable="w14 w15 w16se w16cid w16 w16cex w16sdtdh wp14">
+  <w:comment w:id="0" w:author="Vasilis Milionis" w:date="2022-03-28T21:00:00Z" w:initials="VM">
+    <w:p>
+      <w:pPr>
+        <w:pStyle w:val="a5"/>
+        <w:rPr>
+          <w:lang w:val="el-GR"/>
+        </w:rPr>
+      </w:pPr>
+      <w:r>
+        <w:rPr>
+          <w:rStyle w:val="a4"/>
+        </w:rPr>
+        <w:annotationRef/>
+      </w:r>
+      <w:r>
+        <w:rPr>
+          <w:lang w:val="el-GR"/>
+        </w:rPr>
+        <w:t>Δε μου πολυαρέσει το προσκομίζει</w:t>
+      </w:r>
+    </w:p>
+  </w:comment>
+  <w:comment w:id="1" w:author="Vasilis Milionis" w:date="2022-03-28T21:01:00Z" w:initials="VM">
+    <w:p>
+      <w:pPr>
+        <w:pStyle w:val="a5"/>
+        <w:rPr>
+          <w:lang w:val="el-GR"/>
+        </w:rPr>
+      </w:pPr>
+      <w:r>
+        <w:rPr>
+          <w:rStyle w:val="a4"/>
+        </w:rPr>
+        <w:annotationRef/>
+      </w:r>
+      <w:r>
+        <w:rPr>
+          <w:lang w:val="el-GR"/>
+        </w:rPr>
+        <w:t>Επιτρέπεται</w:t>
+      </w:r>
+    </w:p>
+  </w:comment>
+  <w:comment w:id="2" w:author="Vasilis Milionis" w:date="2022-03-28T21:01:00Z" w:initials="VM">
+    <w:p>
+      <w:pPr>
+        <w:pStyle w:val="a5"/>
+        <w:rPr>
+          <w:lang w:val="el-GR"/>
+        </w:rPr>
+      </w:pPr>
+      <w:r>
+        <w:rPr>
+          <w:rStyle w:val="a4"/>
+        </w:rPr>
+        <w:annotationRef/>
+      </w:r>
+      <w:r>
+        <w:rPr>
+          <w:lang w:val="el-GR"/>
+        </w:rPr>
+        <w:t>Την αίτηση?</w:t>
+      </w:r>
+    </w:p>
+  </w:comment>
+  <w:comment w:id="3" w:author="Vasilis Milionis" w:date="2022-03-28T21:02:00Z" w:initials="VM">
+    <w:p>
+      <w:pPr>
+        <w:pStyle w:val="a5"/>
+        <w:rPr>
+          <w:lang w:val="el-GR"/>
+        </w:rPr>
+      </w:pPr>
+      <w:r>
+        <w:rPr>
+          <w:rStyle w:val="a4"/>
+        </w:rPr>
+        <w:annotationRef/>
+      </w:r>
+      <w:r>
+        <w:rPr>
+          <w:lang w:val="el-GR"/>
+        </w:rPr>
+        <w:t>Ίσως εμφανίζει μήνυμα στο χρήστη και του εξηγεί ποιοι τύποι αρχείων είναι αποδεκτοί.</w:t>
+      </w:r>
+      <w:r>
+        <w:rPr>
+          <w:lang w:val="el-GR"/>
+        </w:rPr>
+        <w:t xml:space="preserve"> Δεν μου αρέσει το στέλνει ειδοποίηση γιατί είναι κάτι που μπορεί να γίνει άμεσα (δεν χρειάζεται δηλαδή να περάσει κάποιος χρόνος, ώστε το σύστημα να καταλάβει πως ο τύπος των αρχείων δεν είναι αποδεκτός)</w:t>
+      </w:r>
+    </w:p>
+  </w:comment>
+  <w:comment w:id="4" w:author="Vasilis Milionis" w:date="2022-03-28T21:04:00Z" w:initials="VM">
+    <w:p>
+      <w:pPr>
+        <w:pStyle w:val="a5"/>
+        <w:rPr>
+          <w:lang w:val="el-GR"/>
+        </w:rPr>
+      </w:pPr>
+      <w:r>
+        <w:rPr>
+          <w:rStyle w:val="a4"/>
+        </w:rPr>
+        <w:annotationRef/>
+      </w:r>
+      <w:r>
+        <w:rPr>
+          <w:lang w:val="el-GR"/>
+        </w:rPr>
+        <w:t xml:space="preserve">Ίσως να έβαζες ένα πεδίο για </w:t>
+      </w:r>
+      <w:r>
+        <w:t>feedback</w:t>
+      </w:r>
+      <w:r>
+        <w:rPr>
+          <w:lang w:val="el-GR"/>
+        </w:rPr>
+        <w:t>?</w:t>
+      </w:r>
+    </w:p>
+  </w:comment>
+  <w:comment w:id="5" w:author="Vasilis Milionis" w:date="2022-03-28T21:06:00Z" w:initials="VM">
+    <w:p>
+      <w:pPr>
+        <w:pStyle w:val="a5"/>
+        <w:rPr>
+          <w:lang w:val="el-GR"/>
+        </w:rPr>
+      </w:pPr>
+      <w:r>
+        <w:rPr>
+          <w:rStyle w:val="a4"/>
+        </w:rPr>
+        <w:annotationRef/>
+      </w:r>
+      <w:r>
+        <w:rPr>
+          <w:lang w:val="el-GR"/>
+        </w:rPr>
+        <w:t>Έχω την εντύπωση ότι είναι η άλλη όψη του ίδιου νομίσματος. Δηλαδή το 1</w:t>
+      </w:r>
+      <w:r>
+        <w:rPr>
+          <w:vertAlign w:val="superscript"/>
+          <w:lang w:val="el-GR"/>
+        </w:rPr>
+        <w:t>ο</w:t>
+      </w:r>
+      <w:r>
+        <w:rPr>
+          <w:lang w:val="el-GR"/>
+        </w:rPr>
+        <w:t xml:space="preserve"> </w:t>
+      </w:r>
+      <w:r>
+        <w:t>use</w:t>
+      </w:r>
+      <w:r>
+        <w:rPr>
+          <w:lang w:val="el-GR"/>
+        </w:rPr>
+        <w:t xml:space="preserve"> </w:t>
+      </w:r>
+      <w:r>
+        <w:t>case</w:t>
+      </w:r>
+      <w:r>
+        <w:rPr>
+          <w:lang w:val="el-GR"/>
+        </w:rPr>
+        <w:t xml:space="preserve"> </w:t>
+      </w:r>
+      <w:r>
+        <w:rPr>
+          <w:lang w:val="el-GR"/>
+        </w:rPr>
+        <w:t xml:space="preserve">σου με το </w:t>
+      </w:r>
+      <w:r>
+        <w:rPr>
+          <w:lang w:val="el-GR"/>
+        </w:rPr>
+        <w:t>2</w:t>
+      </w:r>
+      <w:r>
+        <w:rPr>
+          <w:vertAlign w:val="superscript"/>
+          <w:lang w:val="el-GR"/>
+        </w:rPr>
+        <w:t>ο</w:t>
+      </w:r>
+      <w:r>
+        <w:rPr>
+          <w:lang w:val="el-GR"/>
+        </w:rPr>
+        <w:t xml:space="preserve"> είναι στην ουσία το ίδιο πράγμα από άλλη οπτική. Μήπως μπορούν να συνδυαστούν, ώστε να βγει ένα πολύ καλό (όχι ότι το 1</w:t>
+      </w:r>
+      <w:r>
+        <w:rPr>
+          <w:vertAlign w:val="superscript"/>
+          <w:lang w:val="el-GR"/>
+        </w:rPr>
+        <w:t>ο</w:t>
+      </w:r>
+      <w:r>
+        <w:rPr>
+          <w:lang w:val="el-GR"/>
+        </w:rPr>
+        <w:t xml:space="preserve"> μόνο του δεν είναι</w:t>
+      </w:r>
+      <w:r>
+        <w:rPr>
+          <w:lang w:val="el-GR"/>
+        </w:rPr>
+        <w:t>, απλά το 2</w:t>
+      </w:r>
+      <w:r>
+        <w:rPr>
+          <w:vertAlign w:val="superscript"/>
+          <w:lang w:val="el-GR"/>
+        </w:rPr>
+        <w:t>ο</w:t>
+      </w:r>
+      <w:r>
+        <w:rPr>
+          <w:lang w:val="el-GR"/>
+        </w:rPr>
+        <w:t xml:space="preserve"> δεν με ικανοποιεί). Νομίζω πρέπει να συζητήσουμε και να σκεφτούμε ένα </w:t>
+      </w:r>
+      <w:r>
+        <w:t>use</w:t>
+      </w:r>
+      <w:r>
+        <w:rPr>
+          <w:lang w:val="el-GR"/>
+        </w:rPr>
+        <w:t xml:space="preserve"> </w:t>
+      </w:r>
+      <w:r>
+        <w:t>case</w:t>
+      </w:r>
+      <w:r>
+        <w:rPr>
+          <w:lang w:val="el-GR"/>
+        </w:rPr>
+        <w:t xml:space="preserve"> </w:t>
+      </w:r>
+      <w:r>
+        <w:rPr>
+          <w:lang w:val="el-GR"/>
+        </w:rPr>
+        <w:t>ακόμα</w:t>
+      </w:r>
+    </w:p>
+  </w:comment>
+  <w:comment w:id="6" w:author="Vasilis Milionis" w:date="2022-03-28T20:47:00Z" w:initials="VM">
+    <w:p>
+      <w:pPr>
+        <w:pStyle w:val="a5"/>
+        <w:rPr>
+          <w:lang w:val="el-GR"/>
+        </w:rPr>
+      </w:pPr>
+      <w:r>
+        <w:rPr>
+          <w:rStyle w:val="a4"/>
+        </w:rPr>
+        <w:annotationRef/>
+      </w:r>
+      <w:r>
+        <w:rPr>
+          <w:lang w:val="el-GR"/>
+        </w:rPr>
+        <w:t xml:space="preserve">Νομίζω είναι αρκετά συγκεκριμένο, γιατί να μην κατεβάσει το αρχείο? Ή να μην εμφανίζεται κατευθείαν? Νομίζω απλά μπορούμε να παρακάμψουμε το πως θα δει ο </w:t>
+      </w:r>
+      <w:r>
+        <w:t>admin</w:t>
+      </w:r>
+      <w:r>
+        <w:rPr>
+          <w:lang w:val="el-GR"/>
+        </w:rPr>
+        <w:t xml:space="preserve"> </w:t>
+      </w:r>
+      <w:r>
+        <w:rPr>
+          <w:lang w:val="el-GR"/>
+        </w:rPr>
+        <w:t xml:space="preserve">το αρχείο. </w:t>
+      </w:r>
+    </w:p>
+  </w:comment>
+  <w:comment w:id="7" w:author="Vasilis Milionis" w:date="2022-03-28T20:49:00Z" w:initials="VM">
+    <w:p>
+      <w:pPr>
+        <w:pStyle w:val="a5"/>
+        <w:rPr>
+          <w:lang w:val="el-GR"/>
+        </w:rPr>
+      </w:pPr>
+      <w:r>
+        <w:rPr>
+          <w:rStyle w:val="a4"/>
+        </w:rPr>
+        <w:annotationRef/>
+      </w:r>
+      <w:r>
+        <w:rPr>
+          <w:lang w:val="el-GR"/>
+        </w:rPr>
+        <w:t>Όμοια με πάνω</w:t>
+      </w:r>
+    </w:p>
+  </w:comment>
+  <w:comment w:id="8" w:author="Vasilis Milionis" w:date="2022-03-28T20:49:00Z" w:initials="VM">
+    <w:p>
+      <w:pPr>
+        <w:pStyle w:val="a5"/>
+        <w:rPr>
+          <w:lang w:val="el-GR"/>
+        </w:rPr>
+      </w:pPr>
+      <w:r>
+        <w:rPr>
+          <w:rStyle w:val="a4"/>
+        </w:rPr>
+        <w:annotationRef/>
+      </w:r>
+      <w:r>
+        <w:rPr>
+          <w:lang w:val="el-GR"/>
+        </w:rPr>
+        <w:t>Αρκετά ειδικό ως προς θέμα υλοποίησης. Κάτι σαν «</w:t>
+      </w:r>
+      <w:r>
+        <w:rPr>
+          <w:lang w:val="el-GR"/>
+        </w:rPr>
+        <w:t xml:space="preserve">Ο </w:t>
+      </w:r>
+      <w:r>
+        <w:t>admin</w:t>
+      </w:r>
+      <w:r>
+        <w:rPr>
+          <w:lang w:val="el-GR"/>
+        </w:rPr>
+        <w:t xml:space="preserve"> </w:t>
+      </w:r>
+      <w:r>
+        <w:rPr>
+          <w:lang w:val="el-GR"/>
+        </w:rPr>
+        <w:t>αποδέχεται το αίτημα του χρήστη και τον πιστοποιεί ως γυμναστή</w:t>
+      </w:r>
+      <w:r>
+        <w:rPr>
+          <w:lang w:val="el-GR"/>
+        </w:rPr>
+        <w:t>»</w:t>
+      </w:r>
+      <w:r>
+        <w:rPr>
+          <w:lang w:val="el-GR"/>
+        </w:rPr>
+        <w:t xml:space="preserve"> θα ήταν αρκετό νομίζω</w:t>
+      </w:r>
+    </w:p>
+  </w:comment>
+  <w:comment w:id="9" w:author="Vasilis Milionis" w:date="2022-03-28T20:50:00Z" w:initials="VM">
+    <w:p>
+      <w:pPr>
+        <w:pStyle w:val="a5"/>
+        <w:rPr>
+          <w:lang w:val="el-GR"/>
+        </w:rPr>
+      </w:pPr>
+      <w:r>
+        <w:rPr>
+          <w:rStyle w:val="a4"/>
+        </w:rPr>
+        <w:annotationRef/>
+      </w:r>
+      <w:r>
+        <w:rPr>
+          <w:lang w:val="el-GR"/>
+        </w:rPr>
+        <w:t xml:space="preserve">Είμαστε στο </w:t>
+      </w:r>
+      <w:r>
+        <w:t>happy</w:t>
+      </w:r>
+      <w:r>
+        <w:rPr>
+          <w:lang w:val="el-GR"/>
+        </w:rPr>
+        <w:t xml:space="preserve"> </w:t>
+      </w:r>
+      <w:r>
+        <w:t>path</w:t>
+      </w:r>
+      <w:r>
+        <w:rPr>
+          <w:lang w:val="el-GR"/>
+        </w:rPr>
+        <w:t xml:space="preserve"> </w:t>
+      </w:r>
+      <w:r>
+        <w:rPr>
+          <w:lang w:val="el-GR"/>
+        </w:rPr>
+        <w:t xml:space="preserve">οπότε απλά ο </w:t>
+      </w:r>
+      <w:r>
+        <w:t>admin</w:t>
+      </w:r>
+      <w:r>
+        <w:rPr>
+          <w:lang w:val="el-GR"/>
+        </w:rPr>
+        <w:t xml:space="preserve"> </w:t>
+      </w:r>
+      <w:r>
+        <w:rPr>
+          <w:lang w:val="el-GR"/>
+        </w:rPr>
+        <w:t>αποδέχεται τα πιστοποιητικά (Αν και νομίζω ότι είναι ίδιο με αυτό που γράφω στο από πάνω σχόλιο. Το γεγονός ότι το σύστημα εμφανίζει επιλογές αποδοχής απόρριψης έχω την εντύπωση ότι δεν μας νοιάζει)</w:t>
+      </w:r>
+    </w:p>
+  </w:comment>
+  <w:comment w:id="10" w:author="Vasilis Milionis" w:date="2022-03-28T20:52:00Z" w:initials="VM">
+    <w:p>
+      <w:pPr>
+        <w:pStyle w:val="a5"/>
+        <w:rPr>
+          <w:lang w:val="el-GR"/>
+        </w:rPr>
+      </w:pPr>
+      <w:r>
+        <w:rPr>
+          <w:rStyle w:val="a4"/>
+        </w:rPr>
+        <w:annotationRef/>
+      </w:r>
+      <w:r>
+        <w:rPr>
+          <w:lang w:val="el-GR"/>
+        </w:rPr>
+        <w:t>Όχι αν, επειδή δεν πληρούνται τα κριτήρια</w:t>
+      </w:r>
+    </w:p>
+  </w:comment>
+  <w:comment w:id="11" w:author="Vasilis Milionis" w:date="2022-03-28T20:52:00Z" w:initials="VM">
+    <w:p>
+      <w:pPr>
+        <w:pStyle w:val="a5"/>
+        <w:rPr>
+          <w:lang w:val="el-GR"/>
+        </w:rPr>
+      </w:pPr>
+      <w:r>
+        <w:rPr>
+          <w:rStyle w:val="a4"/>
+        </w:rPr>
+        <w:annotationRef/>
+      </w:r>
+      <w:r>
+        <w:rPr>
+          <w:lang w:val="el-GR"/>
+        </w:rPr>
+        <w:t>Νομίζω μπορούν να γίνουν ένα ή ακόμα και να παραλειφθεί το ότι εμφανίζεται κάποιο πλαίσιο</w:t>
+      </w:r>
+    </w:p>
+  </w:comment>
+  <w:comment w:id="12" w:author="Vasilis Milionis" w:date="2022-03-28T20:53:00Z" w:initials="VM">
+    <w:p>
+      <w:pPr>
+        <w:pStyle w:val="a5"/>
+        <w:rPr>
+          <w:lang w:val="el-GR"/>
+        </w:rPr>
+      </w:pPr>
+      <w:r>
+        <w:rPr>
+          <w:rStyle w:val="a4"/>
+        </w:rPr>
+        <w:annotationRef/>
+      </w:r>
+      <w:r>
+        <w:rPr>
+          <w:rStyle w:val="a4"/>
+          <w:lang w:val="el-GR"/>
+        </w:rPr>
+        <w:t xml:space="preserve">Ειδοποιεί τον </w:t>
+      </w:r>
+      <w:r>
+        <w:rPr>
+          <w:rStyle w:val="a4"/>
+        </w:rPr>
+        <w:t>user</w:t>
+      </w:r>
+      <w:r>
+        <w:rPr>
+          <w:rStyle w:val="a4"/>
+          <w:lang w:val="el-GR"/>
+        </w:rPr>
+        <w:t xml:space="preserve"> </w:t>
+      </w:r>
+      <w:r>
+        <w:rPr>
+          <w:rStyle w:val="a4"/>
+          <w:lang w:val="el-GR"/>
+        </w:rPr>
+        <w:t xml:space="preserve">ότι τα πιστοποιητικά του δεν επαρκούν για να πιστοποιηθεί ως γυμναστής και του μεταφέρει τα σχόλια του </w:t>
+      </w:r>
+      <w:r>
+        <w:rPr>
+          <w:rStyle w:val="a4"/>
+        </w:rPr>
+        <w:t>admin</w:t>
+      </w:r>
+      <w:r>
+        <w:rPr>
+          <w:rStyle w:val="a4"/>
+          <w:lang w:val="el-GR"/>
+        </w:rPr>
+        <w:t>.</w:t>
+      </w:r>
+    </w:p>
+  </w:comment>
+</w:comments>
+</file>
+
+<file path=word/commentsExtended.xml><?xml version="1.0" encoding="utf-8"?>
+<w15:commentsEx xmlns:wpc="http://schemas.microsoft.com/office/word/2010/wordprocessingCanvas" xmlns:cx="http://schemas.microsoft.com/office/drawing/2014/chartex" xmlns:cx1="http://schemas.microsoft.com/office/drawing/2015/9/8/chartex" xmlns:cx2="http://schemas.microsoft.com/office/drawing/2015/10/21/chartex" xmlns:cx3="http://schemas.microsoft.com/office/drawing/2016/5/9/chartex" xmlns:cx4="http://schemas.microsoft.com/office/drawing/2016/5/10/chartex" xmlns:cx5="http://schemas.microsoft.com/office/drawing/2016/5/11/chartex" xmlns:cx6="http://schemas.microsoft.com/office/drawing/2016/5/12/chartex" xmlns:cx7="http://schemas.microsoft.com/office/drawing/2016/5/13/chartex" xmlns:cx8="http://schemas.microsoft.com/office/drawing/2016/5/14/chartex" xmlns:mc="http://schemas.openxmlformats.org/markup-compatibility/2006" xmlns:aink="http://schemas.microsoft.com/office/drawing/2016/ink" xmlns:am3d="http://schemas.microsoft.com/office/drawing/2017/model3d" xmlns:o="urn:schemas-microsoft-com:office:office" xmlns:r="http://schemas.openxmlformats.org/officeDocument/2006/relationships" xmlns:m="http://schemas.openxmlformats.org/officeDocument/2006/math" xmlns:v="urn:schemas-microsoft-com:vml" xmlns:wp14="http://schemas.microsoft.com/office/word/2010/wordprocessingDrawing" xmlns:wp="http://schemas.openxmlformats.org/drawingml/2006/wordprocessingDrawing" xmlns:w10="urn:schemas-microsoft-com:office:word" xmlns:w="http://schemas.openxmlformats.org/wordprocessingml/2006/main" xmlns:w14="http://schemas.microsoft.com/office/word/2010/wordml" xmlns:w15="http://schemas.microsoft.com/office/word/2012/wordml" xmlns:w16cex="http://schemas.microsoft.com/office/word/2018/wordml/cex" xmlns:w16cid="http://schemas.microsoft.com/office/word/2016/wordml/cid" xmlns:w16="http://schemas.microsoft.com/office/word/2018/wordml" xmlns:w16sdtdh="http://schemas.microsoft.com/office/word/2020/wordml/sdtdatahash" xmlns:w16se="http://schemas.microsoft.com/office/word/2015/wordml/symex" xmlns:wpg="http://schemas.microsoft.com/office/word/2010/wordprocessingGroup" xmlns:wpi="http://schemas.microsoft.com/office/word/2010/wordprocessingInk" xmlns:wne="http://schemas.microsoft.com/office/word/2006/wordml" xmlns:wps="http://schemas.microsoft.com/office/word/2010/wordprocessingShape" mc:Ignorable="w14 w15 w16se w16cid w16 w16cex w16sdtdh wp14">
+  <w15:commentEx w15:paraId="3F71997F" w15:done="0"/>
+  <w15:commentEx w15:paraId="3441A9E0" w15:done="0"/>
+  <w15:commentEx w15:paraId="78EA9728" w15:done="0"/>
+  <w15:commentEx w15:paraId="06B9017B" w15:done="0"/>
+  <w15:commentEx w15:paraId="577EF05D" w15:done="0"/>
+  <w15:commentEx w15:paraId="00630F3E" w15:done="0"/>
+  <w15:commentEx w15:paraId="1EEC1C8B" w15:done="0"/>
+  <w15:commentEx w15:paraId="253D2ADB" w15:done="0"/>
+  <w15:commentEx w15:paraId="25CA84BE" w15:done="0"/>
+  <w15:commentEx w15:paraId="012DC87D" w15:done="0"/>
+  <w15:commentEx w15:paraId="35A09963" w15:done="0"/>
+  <w15:commentEx w15:paraId="4FBC265A" w15:done="0"/>
+  <w15:commentEx w15:paraId="26030F4B" w15:done="0"/>
+</w15:commentsEx>
+</file>
+
+<file path=word/commentsExtensible.xml><?xml version="1.0" encoding="utf-8"?>
+<w16cex:commentsExtensible xmlns:wpc="http://schemas.microsoft.com/office/word/2010/wordprocessingCanvas" xmlns:cx="http://schemas.microsoft.com/office/drawing/2014/chartex" xmlns:cx1="http://schemas.microsoft.com/office/drawing/2015/9/8/chartex" xmlns:cx2="http://schemas.microsoft.com/office/drawing/2015/10/21/chartex" xmlns:cx3="http://schemas.microsoft.com/office/drawing/2016/5/9/chartex" xmlns:cx4="http://schemas.microsoft.com/office/drawing/2016/5/10/chartex" xmlns:cx5="http://schemas.microsoft.com/office/drawing/2016/5/11/chartex" xmlns:cx6="http://schemas.microsoft.com/office/drawing/2016/5/12/chartex" xmlns:cx7="http://schemas.microsoft.com/office/drawing/2016/5/13/chartex" xmlns:cx8="http://schemas.microsoft.com/office/drawing/2016/5/14/chartex" xmlns:mc="http://schemas.openxmlformats.org/markup-compatibility/2006" xmlns:aink="http://schemas.microsoft.com/office/drawing/2016/ink" xmlns:am3d="http://schemas.microsoft.com/office/drawing/2017/model3d" xmlns:o="urn:schemas-microsoft-com:office:office" xmlns:r="http://schemas.openxmlformats.org/officeDocument/2006/relationships" xmlns:m="http://schemas.openxmlformats.org/officeDocument/2006/math" xmlns:v="urn:schemas-microsoft-com:vml" xmlns:wp14="http://schemas.microsoft.com/office/word/2010/wordprocessingDrawing" xmlns:wp="http://schemas.openxmlformats.org/drawingml/2006/wordprocessingDrawing" xmlns:w10="urn:schemas-microsoft-com:office:word" xmlns:w="http://schemas.openxmlformats.org/wordprocessingml/2006/main" xmlns:w14="http://schemas.microsoft.com/office/word/2010/wordml" xmlns:w15="http://schemas.microsoft.com/office/word/2012/wordml" xmlns:w16cex="http://schemas.microsoft.com/office/word/2018/wordml/cex" xmlns:w16cid="http://schemas.microsoft.com/office/word/2016/wordml/cid" xmlns:w16="http://schemas.microsoft.com/office/word/2018/wordml" xmlns:w16sdtdh="http://schemas.microsoft.com/office/word/2020/wordml/sdtdatahash" xmlns:w16se="http://schemas.microsoft.com/office/word/2015/wordml/symex" xmlns:wpg="http://schemas.microsoft.com/office/word/2010/wordprocessingGroup" xmlns:wpi="http://schemas.microsoft.com/office/word/2010/wordprocessingInk" xmlns:wne="http://schemas.microsoft.com/office/word/2006/wordml" xmlns:wps="http://schemas.microsoft.com/office/word/2010/wordprocessingShape" mc:Ignorable="w14 w15 w16se w16cid w16 w16cex w16sdtdh wp14">
+  <w16cex:commentExtensible w16cex:durableId="25ECA07E" w16cex:dateUtc="2022-03-28T18:00:00Z"/>
+  <w16cex:commentExtensible w16cex:durableId="25ECA09B" w16cex:dateUtc="2022-03-28T18:01:00Z"/>
+  <w16cex:commentExtensible w16cex:durableId="25ECA0B5" w16cex:dateUtc="2022-03-28T18:01:00Z"/>
+  <w16cex:commentExtensible w16cex:durableId="25ECA0D4" w16cex:dateUtc="2022-03-28T18:02:00Z"/>
+  <w16cex:commentExtensible w16cex:durableId="25ECA16B" w16cex:dateUtc="2022-03-28T18:04:00Z"/>
+  <w16cex:commentExtensible w16cex:durableId="25ECA1CC" w16cex:dateUtc="2022-03-28T18:06:00Z"/>
+  <w16cex:commentExtensible w16cex:durableId="25EC9D53" w16cex:dateUtc="2022-03-28T17:47:00Z"/>
+  <w16cex:commentExtensible w16cex:durableId="25EC9DC1" w16cex:dateUtc="2022-03-28T17:49:00Z"/>
+  <w16cex:commentExtensible w16cex:durableId="25EC9DD3" w16cex:dateUtc="2022-03-28T17:49:00Z"/>
+  <w16cex:commentExtensible w16cex:durableId="25EC9E29" w16cex:dateUtc="2022-03-28T17:50:00Z"/>
+  <w16cex:commentExtensible w16cex:durableId="25EC9E7A" w16cex:dateUtc="2022-03-28T17:52:00Z"/>
+  <w16cex:commentExtensible w16cex:durableId="25EC9EA0" w16cex:dateUtc="2022-03-28T17:52:00Z"/>
+  <w16cex:commentExtensible w16cex:durableId="25EC9EDC" w16cex:dateUtc="2022-03-28T17:53:00Z"/>
+</w16cex:commentsExtensible>
+</file>
+
+<file path=word/commentsIds.xml><?xml version="1.0" encoding="utf-8"?>
+<w16cid:commentsIds xmlns:wpc="http://schemas.microsoft.com/office/word/2010/wordprocessingCanvas" xmlns:cx="http://schemas.microsoft.com/office/drawing/2014/chartex" xmlns:cx1="http://schemas.microsoft.com/office/drawing/2015/9/8/chartex" xmlns:cx2="http://schemas.microsoft.com/office/drawing/2015/10/21/chartex" xmlns:cx3="http://schemas.microsoft.com/office/drawing/2016/5/9/chartex" xmlns:cx4="http://schemas.microsoft.com/office/drawing/2016/5/10/chartex" xmlns:cx5="http://schemas.microsoft.com/office/drawing/2016/5/11/chartex" xmlns:cx6="http://schemas.microsoft.com/office/drawing/2016/5/12/chartex" xmlns:cx7="http://schemas.microsoft.com/office/drawing/2016/5/13/chartex" xmlns:cx8="http://schemas.microsoft.com/office/drawing/2016/5/14/chartex" xmlns:mc="http://schemas.openxmlformats.org/markup-compatibility/2006" xmlns:aink="http://schemas.microsoft.com/office/drawing/2016/ink" xmlns:am3d="http://schemas.microsoft.com/office/drawing/2017/model3d" xmlns:o="urn:schemas-microsoft-com:office:office" xmlns:r="http://schemas.openxmlformats.org/officeDocument/2006/relationships" xmlns:m="http://schemas.openxmlformats.org/officeDocument/2006/math" xmlns:v="urn:schemas-microsoft-com:vml" xmlns:wp14="http://schemas.microsoft.com/office/word/2010/wordprocessingDrawing" xmlns:wp="http://schemas.openxmlformats.org/drawingml/2006/wordprocessingDrawing" xmlns:w10="urn:schemas-microsoft-com:office:word" xmlns:w="http://schemas.openxmlformats.org/wordprocessingml/2006/main" xmlns:w14="http://schemas.microsoft.com/office/word/2010/wordml" xmlns:w15="http://schemas.microsoft.com/office/word/2012/wordml" xmlns:w16cex="http://schemas.microsoft.com/office/word/2018/wordml/cex" xmlns:w16cid="http://schemas.microsoft.com/office/word/2016/wordml/cid" xmlns:w16="http://schemas.microsoft.com/office/word/2018/wordml" xmlns:w16sdtdh="http://schemas.microsoft.com/office/word/2020/wordml/sdtdatahash" xmlns:w16se="http://schemas.microsoft.com/office/word/2015/wordml/symex" xmlns:wpg="http://schemas.microsoft.com/office/word/2010/wordprocessingGroup" xmlns:wpi="http://schemas.microsoft.com/office/word/2010/wordprocessingInk" xmlns:wne="http://schemas.microsoft.com/office/word/2006/wordml" xmlns:wps="http://schemas.microsoft.com/office/word/2010/wordprocessingShape" mc:Ignorable="w14 w15 w16se w16cid w16 w16cex w16sdtdh wp14">
+  <w16cid:commentId w16cid:paraId="3F71997F" w16cid:durableId="25ECA07E"/>
+  <w16cid:commentId w16cid:paraId="3441A9E0" w16cid:durableId="25ECA09B"/>
+  <w16cid:commentId w16cid:paraId="78EA9728" w16cid:durableId="25ECA0B5"/>
+  <w16cid:commentId w16cid:paraId="06B9017B" w16cid:durableId="25ECA0D4"/>
+  <w16cid:commentId w16cid:paraId="577EF05D" w16cid:durableId="25ECA16B"/>
+  <w16cid:commentId w16cid:paraId="00630F3E" w16cid:durableId="25ECA1CC"/>
+  <w16cid:commentId w16cid:paraId="1EEC1C8B" w16cid:durableId="25EC9D53"/>
+  <w16cid:commentId w16cid:paraId="253D2ADB" w16cid:durableId="25EC9DC1"/>
+  <w16cid:commentId w16cid:paraId="25CA84BE" w16cid:durableId="25EC9DD3"/>
+  <w16cid:commentId w16cid:paraId="012DC87D" w16cid:durableId="25EC9E29"/>
+  <w16cid:commentId w16cid:paraId="35A09963" w16cid:durableId="25EC9E7A"/>
+  <w16cid:commentId w16cid:paraId="4FBC265A" w16cid:durableId="25EC9EA0"/>
+  <w16cid:commentId w16cid:paraId="26030F4B" w16cid:durableId="25EC9EDC"/>
+</w16cid:commentsIds>
 </file>
 
 <file path=word/numbering.xml><?xml version="1.0" encoding="utf-8"?>
@@ -1569,6 +2272,14 @@
     <w:abstractNumId w:val="3"/>
   </w:num>
 </w:numbering>
+</file>
+
+<file path=word/people.xml><?xml version="1.0" encoding="utf-8"?>
+<w15:people xmlns:wpc="http://schemas.microsoft.com/office/word/2010/wordprocessingCanvas" xmlns:cx="http://schemas.microsoft.com/office/drawing/2014/chartex" xmlns:cx1="http://schemas.microsoft.com/office/drawing/2015/9/8/chartex" xmlns:cx2="http://schemas.microsoft.com/office/drawing/2015/10/21/chartex" xmlns:cx3="http://schemas.microsoft.com/office/drawing/2016/5/9/chartex" xmlns:cx4="http://schemas.microsoft.com/office/drawing/2016/5/10/chartex" xmlns:cx5="http://schemas.microsoft.com/office/drawing/2016/5/11/chartex" xmlns:cx6="http://schemas.microsoft.com/office/drawing/2016/5/12/chartex" xmlns:cx7="http://schemas.microsoft.com/office/drawing/2016/5/13/chartex" xmlns:cx8="http://schemas.microsoft.com/office/drawing/2016/5/14/chartex" xmlns:mc="http://schemas.openxmlformats.org/markup-compatibility/2006" xmlns:aink="http://schemas.microsoft.com/office/drawing/2016/ink" xmlns:am3d="http://schemas.microsoft.com/office/drawing/2017/model3d" xmlns:o="urn:schemas-microsoft-com:office:office" xmlns:r="http://schemas.openxmlformats.org/officeDocument/2006/relationships" xmlns:m="http://schemas.openxmlformats.org/officeDocument/2006/math" xmlns:v="urn:schemas-microsoft-com:vml" xmlns:wp14="http://schemas.microsoft.com/office/word/2010/wordprocessingDrawing" xmlns:wp="http://schemas.openxmlformats.org/drawingml/2006/wordprocessingDrawing" xmlns:w10="urn:schemas-microsoft-com:office:word" xmlns:w="http://schemas.openxmlformats.org/wordprocessingml/2006/main" xmlns:w14="http://schemas.microsoft.com/office/word/2010/wordml" xmlns:w15="http://schemas.microsoft.com/office/word/2012/wordml" xmlns:w16cex="http://schemas.microsoft.com/office/word/2018/wordml/cex" xmlns:w16cid="http://schemas.microsoft.com/office/word/2016/wordml/cid" xmlns:w16="http://schemas.microsoft.com/office/word/2018/wordml" xmlns:w16sdtdh="http://schemas.microsoft.com/office/word/2020/wordml/sdtdatahash" xmlns:w16se="http://schemas.microsoft.com/office/word/2015/wordml/symex" xmlns:wpg="http://schemas.microsoft.com/office/word/2010/wordprocessingGroup" xmlns:wpi="http://schemas.microsoft.com/office/word/2010/wordprocessingInk" xmlns:wne="http://schemas.microsoft.com/office/word/2006/wordml" xmlns:wps="http://schemas.microsoft.com/office/word/2010/wordprocessingShape" mc:Ignorable="w14 w15 w16se w16cid w16 w16cex w16sdtdh wp14">
+  <w15:person w15:author="Vasilis Milionis">
+    <w15:presenceInfo w15:providerId="Windows Live" w15:userId="4360bb6399785b79"/>
+  </w15:person>
+</w15:people>
 </file>
 
 <file path=word/styles.xml><?xml version="1.0" encoding="utf-8"?>
@@ -2008,6 +2719,74 @@
       <w:contextualSpacing/>
     </w:pPr>
   </w:style>
+  <w:style w:type="character" w:styleId="a4">
+    <w:name w:val="annotation reference"/>
+    <w:basedOn w:val="a0"/>
+    <w:uiPriority w:val="99"/>
+    <w:semiHidden/>
+    <w:unhideWhenUsed/>
+    <w:rsid w:val="00AE1329"/>
+    <w:rPr>
+      <w:sz w:val="16"/>
+      <w:szCs w:val="16"/>
+    </w:rPr>
+  </w:style>
+  <w:style w:type="paragraph" w:styleId="a5">
+    <w:name w:val="annotation text"/>
+    <w:basedOn w:val="a"/>
+    <w:link w:val="Char"/>
+    <w:uiPriority w:val="99"/>
+    <w:semiHidden/>
+    <w:unhideWhenUsed/>
+    <w:rsid w:val="00AE1329"/>
+    <w:pPr>
+      <w:spacing w:line="240" w:lineRule="auto"/>
+    </w:pPr>
+    <w:rPr>
+      <w:sz w:val="20"/>
+      <w:szCs w:val="20"/>
+    </w:rPr>
+  </w:style>
+  <w:style w:type="character" w:customStyle="1" w:styleId="Char">
+    <w:name w:val="Κείμενο σχολίου Char"/>
+    <w:basedOn w:val="a0"/>
+    <w:link w:val="a5"/>
+    <w:uiPriority w:val="99"/>
+    <w:semiHidden/>
+    <w:rsid w:val="00AE1329"/>
+    <w:rPr>
+      <w:sz w:val="20"/>
+      <w:szCs w:val="20"/>
+    </w:rPr>
+  </w:style>
+  <w:style w:type="paragraph" w:styleId="a6">
+    <w:name w:val="annotation subject"/>
+    <w:basedOn w:val="a5"/>
+    <w:next w:val="a5"/>
+    <w:link w:val="Char0"/>
+    <w:uiPriority w:val="99"/>
+    <w:semiHidden/>
+    <w:unhideWhenUsed/>
+    <w:rsid w:val="00AE1329"/>
+    <w:rPr>
+      <w:b/>
+      <w:bCs/>
+    </w:rPr>
+  </w:style>
+  <w:style w:type="character" w:customStyle="1" w:styleId="Char0">
+    <w:name w:val="Θέμα σχολίου Char"/>
+    <w:basedOn w:val="Char"/>
+    <w:link w:val="a6"/>
+    <w:uiPriority w:val="99"/>
+    <w:semiHidden/>
+    <w:rsid w:val="00AE1329"/>
+    <w:rPr>
+      <w:b/>
+      <w:bCs/>
+      <w:sz w:val="20"/>
+      <w:szCs w:val="20"/>
+    </w:rPr>
+  </w:style>
 </w:styles>
 </file>
 
@@ -2304,4 +3083,16 @@
     </a:ext>
   </a:extLst>
 </a:theme>
+</file>
+
+<file path=customXml/item1.xml><?xml version="1.0" encoding="utf-8"?>
+<b:Sources xmlns:b="http://schemas.openxmlformats.org/officeDocument/2006/bibliography" xmlns="http://schemas.openxmlformats.org/officeDocument/2006/bibliography" SelectedStyle="\IEEE2006OfficeOnline.xsl" StyleName="IEEE" Version="2006"/>
+</file>
+
+<file path=customXml/itemProps1.xml><?xml version="1.0" encoding="utf-8"?>
+<ds:datastoreItem xmlns:ds="http://schemas.openxmlformats.org/officeDocument/2006/customXml" ds:itemID="{DE09FC9A-9560-4E74-A9BC-B94CDB9B7394}">
+  <ds:schemaRefs>
+    <ds:schemaRef ds:uri="http://schemas.openxmlformats.org/officeDocument/2006/bibliography"/>
+  </ds:schemaRefs>
+</ds:datastoreItem>
 </file>
</xml_diff>